<commit_message>
market and village naems clean
</commit_message>
<xml_diff>
--- a/writing/methods/Market names and village names cleaning and cross referencing.docx
+++ b/writing/methods/Market names and village names cleaning and cross referencing.docx
@@ -119,10 +119,238 @@
       </w:r>
       <w:proofErr w:type="spellEnd"/>
       <w:r>
-        <w:t xml:space="preserve"> Survey </w:t>
-      </w:r>
-      <w:r>
-        <w:t>C</w:t>
+        <w:t xml:space="preserve"> Survey C:</w:t>
+      </w:r>
+    </w:p>
+    <w:p>
+      <w:pPr>
+        <w:pStyle w:val="ListParagraph"/>
+        <w:numPr>
+          <w:ilvl w:val="0"/>
+          <w:numId w:val="1"/>
+        </w:numPr>
+      </w:pPr>
+      <w:r>
+        <w:t>Clean market and village names variable (as above)</w:t>
+      </w:r>
+    </w:p>
+    <w:p>
+      <w:pPr>
+        <w:pStyle w:val="ListParagraph"/>
+        <w:numPr>
+          <w:ilvl w:val="0"/>
+          <w:numId w:val="1"/>
+        </w:numPr>
+      </w:pPr>
+      <w:r>
+        <w:t>Export csv files</w:t>
+      </w:r>
+    </w:p>
+    <w:p>
+      <w:pPr>
+        <w:pStyle w:val="ListParagraph"/>
+        <w:numPr>
+          <w:ilvl w:val="1"/>
+          <w:numId w:val="1"/>
+        </w:numPr>
+      </w:pPr>
+      <w:r>
+        <w:t xml:space="preserve">clean market names (distinct), </w:t>
+      </w:r>
+    </w:p>
+    <w:p>
+      <w:pPr>
+        <w:pStyle w:val="ListParagraph"/>
+        <w:numPr>
+          <w:ilvl w:val="1"/>
+          <w:numId w:val="1"/>
+        </w:numPr>
+      </w:pPr>
+      <w:r>
+        <w:t xml:space="preserve">clean village names (distinct) and </w:t>
+      </w:r>
+    </w:p>
+    <w:p>
+      <w:pPr>
+        <w:pStyle w:val="ListParagraph"/>
+        <w:numPr>
+          <w:ilvl w:val="1"/>
+          <w:numId w:val="1"/>
+        </w:numPr>
+      </w:pPr>
+      <w:r>
+        <w:t>market &amp; village lookup (unique combinations of market-village)</w:t>
+      </w:r>
+    </w:p>
+    <w:p/>
+    <w:p/>
+    <w:p>
+      <w:r>
+        <w:t xml:space="preserve">compare </w:t>
+      </w:r>
+      <w:proofErr w:type="spellStart"/>
+      <w:r>
+        <w:t>village&amp;market</w:t>
+      </w:r>
+      <w:proofErr w:type="spellEnd"/>
+      <w:r>
+        <w:t xml:space="preserve"> names from market survey c with market survey A </w:t>
+      </w:r>
+      <w:proofErr w:type="gramStart"/>
+      <w:r>
+        <w:t>list</w:t>
+      </w:r>
+      <w:proofErr w:type="gramEnd"/>
+    </w:p>
+    <w:p>
+      <w:pPr>
+        <w:pStyle w:val="ListParagraph"/>
+        <w:numPr>
+          <w:ilvl w:val="0"/>
+          <w:numId w:val="1"/>
+        </w:numPr>
+      </w:pPr>
+      <w:r>
+        <w:t xml:space="preserve">village names: </w:t>
+      </w:r>
+    </w:p>
+    <w:p>
+      <w:pPr>
+        <w:pStyle w:val="ListParagraph"/>
+        <w:numPr>
+          <w:ilvl w:val="1"/>
+          <w:numId w:val="1"/>
+        </w:numPr>
+      </w:pPr>
+      <w:r>
+        <w:t>first compare survC-village names</w:t>
+      </w:r>
+    </w:p>
+    <w:p>
+      <w:pPr>
+        <w:pStyle w:val="ListParagraph"/>
+        <w:numPr>
+          <w:ilvl w:val="1"/>
+          <w:numId w:val="1"/>
+        </w:numPr>
+      </w:pPr>
+      <w:r>
+        <w:t xml:space="preserve">for all entries from survey c- villages, compare with list of </w:t>
+      </w:r>
+      <w:proofErr w:type="spellStart"/>
+      <w:r>
+        <w:t>cvillages</w:t>
+      </w:r>
+      <w:proofErr w:type="spellEnd"/>
+      <w:r>
+        <w:t xml:space="preserve"> from survey A</w:t>
+      </w:r>
+    </w:p>
+    <w:p>
+      <w:pPr>
+        <w:pStyle w:val="ListParagraph"/>
+        <w:numPr>
+          <w:ilvl w:val="1"/>
+          <w:numId w:val="1"/>
+        </w:numPr>
+      </w:pPr>
+      <w:r>
+        <w:t xml:space="preserve">If clearly the same as, or a typo of a name contained in survey A then add this to the corrected </w:t>
+      </w:r>
+      <w:proofErr w:type="gramStart"/>
+      <w:r>
+        <w:t>column</w:t>
+      </w:r>
+      <w:proofErr w:type="gramEnd"/>
+    </w:p>
+    <w:p>
+      <w:pPr>
+        <w:pStyle w:val="ListParagraph"/>
+        <w:numPr>
+          <w:ilvl w:val="1"/>
+          <w:numId w:val="1"/>
+        </w:numPr>
+      </w:pPr>
+      <w:r>
+        <w:t xml:space="preserve">If the name doesn’t appear in survey-A village list then mark </w:t>
+      </w:r>
+      <w:proofErr w:type="gramStart"/>
+      <w:r>
+        <w:t>with ?</w:t>
+      </w:r>
+      <w:proofErr w:type="gramEnd"/>
+      <w:r>
+        <w:t xml:space="preserve"> (</w:t>
+      </w:r>
+      <w:proofErr w:type="gramStart"/>
+      <w:r>
+        <w:t>even</w:t>
+      </w:r>
+      <w:proofErr w:type="gramEnd"/>
+      <w:r>
+        <w:t xml:space="preserve"> if something similar is present)</w:t>
+      </w:r>
+    </w:p>
+    <w:p>
+      <w:pPr>
+        <w:pStyle w:val="ListParagraph"/>
+        <w:numPr>
+          <w:ilvl w:val="1"/>
+          <w:numId w:val="1"/>
+        </w:numPr>
+      </w:pPr>
+      <w:r>
+        <w:t xml:space="preserve">Repeat for </w:t>
+      </w:r>
+      <w:proofErr w:type="gramStart"/>
+      <w:r>
+        <w:t>markets</w:t>
+      </w:r>
+      <w:proofErr w:type="gramEnd"/>
+    </w:p>
+    <w:p/>
+    <w:p/>
+    <w:p/>
+    <w:p>
+      <w:r>
+        <w:t>Cross reference sweep 2:</w:t>
+      </w:r>
+    </w:p>
+    <w:p>
+      <w:pPr>
+        <w:pStyle w:val="ListParagraph"/>
+        <w:numPr>
+          <w:ilvl w:val="0"/>
+          <w:numId w:val="1"/>
+        </w:numPr>
+      </w:pPr>
+      <w:r>
+        <w:t xml:space="preserve">Populate missing names in </w:t>
+      </w:r>
+      <w:proofErr w:type="spellStart"/>
+      <w:r>
+        <w:t>eithr</w:t>
+      </w:r>
+      <w:proofErr w:type="spellEnd"/>
+      <w:r>
+        <w:t xml:space="preserve"> the market or village column based on a completed market or village name (</w:t>
+      </w:r>
+      <w:proofErr w:type="gramStart"/>
+      <w:r>
+        <w:t>i.e.</w:t>
+      </w:r>
+      <w:proofErr w:type="gramEnd"/>
+      <w:r>
+        <w:t xml:space="preserve"> backfilling)</w:t>
+      </w:r>
+    </w:p>
+    <w:p/>
+    <w:p>
+      <w:r>
+        <w:t xml:space="preserve">Cross reference sweep </w:t>
+      </w:r>
+      <w:r>
+        <w:t>3</w:t>
       </w:r>
       <w:r>
         <w:t>:</w:t>
@@ -137,7 +365,14 @@
         </w:numPr>
       </w:pPr>
       <w:r>
-        <w:t>Clean market and village names variable (as above)</w:t>
+        <w:t xml:space="preserve">Populate remaining missing entries based on original entry. </w:t>
+      </w:r>
+    </w:p>
+    <w:p/>
+    <w:p/>
+    <w:p>
+      <w:r>
+        <w:t xml:space="preserve">Check markets on Tanzania Map: </w:t>
       </w:r>
     </w:p>
     <w:p>
@@ -149,171 +384,79 @@
         </w:numPr>
       </w:pPr>
       <w:r>
-        <w:t>Export csv files</w:t>
-      </w:r>
-    </w:p>
-    <w:p>
-      <w:pPr>
-        <w:pStyle w:val="ListParagraph"/>
-        <w:numPr>
-          <w:ilvl w:val="1"/>
-          <w:numId w:val="1"/>
-        </w:numPr>
-      </w:pPr>
-      <w:r>
-        <w:t xml:space="preserve">clean market names (distinct), </w:t>
-      </w:r>
-    </w:p>
-    <w:p>
-      <w:pPr>
-        <w:pStyle w:val="ListParagraph"/>
-        <w:numPr>
-          <w:ilvl w:val="1"/>
-          <w:numId w:val="1"/>
-        </w:numPr>
-      </w:pPr>
-      <w:r>
-        <w:t xml:space="preserve">clean village names (distinct) and </w:t>
-      </w:r>
-    </w:p>
-    <w:p>
-      <w:pPr>
-        <w:pStyle w:val="ListParagraph"/>
-        <w:numPr>
-          <w:ilvl w:val="1"/>
-          <w:numId w:val="1"/>
-        </w:numPr>
-      </w:pPr>
-      <w:r>
-        <w:t>market &amp; village lookup (unique combinations of market-village)</w:t>
-      </w:r>
-    </w:p>
-    <w:p/>
-    <w:p/>
-    <w:p>
-      <w:r>
-        <w:t xml:space="preserve">compare </w:t>
+        <w:t xml:space="preserve">Use names cleaning script and plot locations of corrected market </w:t>
+      </w:r>
+      <w:proofErr w:type="gramStart"/>
+      <w:r>
+        <w:t>names</w:t>
+      </w:r>
+      <w:proofErr w:type="gramEnd"/>
+    </w:p>
+    <w:p>
+      <w:pPr>
+        <w:pStyle w:val="ListParagraph"/>
+        <w:numPr>
+          <w:ilvl w:val="0"/>
+          <w:numId w:val="1"/>
+        </w:numPr>
+      </w:pPr>
+      <w:r>
+        <w:t xml:space="preserve">Check that markets under same names are in the same location – corrections listed on Tanzania data presentation. </w:t>
+      </w:r>
+    </w:p>
+    <w:p/>
+    <w:p/>
+    <w:p>
+      <w:r>
+        <w:t>Additional cleaning steps:</w:t>
+      </w:r>
+    </w:p>
+    <w:p>
+      <w:pPr>
+        <w:pStyle w:val="ListParagraph"/>
+        <w:numPr>
+          <w:ilvl w:val="0"/>
+          <w:numId w:val="1"/>
+        </w:numPr>
+      </w:pPr>
+      <w:r>
+        <w:t xml:space="preserve">Check ward </w:t>
+      </w:r>
+      <w:proofErr w:type="gramStart"/>
+      <w:r>
+        <w:t>names</w:t>
+      </w:r>
+      <w:proofErr w:type="gramEnd"/>
+    </w:p>
+    <w:p>
+      <w:pPr>
+        <w:pStyle w:val="ListParagraph"/>
+        <w:numPr>
+          <w:ilvl w:val="0"/>
+          <w:numId w:val="1"/>
+        </w:numPr>
+      </w:pPr>
+      <w:r>
+        <w:t xml:space="preserve">Clean </w:t>
       </w:r>
       <w:proofErr w:type="spellStart"/>
       <w:r>
-        <w:t>village&amp;market</w:t>
+        <w:t>gps</w:t>
       </w:r>
       <w:proofErr w:type="spellEnd"/>
       <w:r>
-        <w:t xml:space="preserve"> names from market survey c with market survey A </w:t>
-      </w:r>
-      <w:proofErr w:type="gramStart"/>
-      <w:r>
-        <w:t>list</w:t>
-      </w:r>
-      <w:proofErr w:type="gramEnd"/>
-    </w:p>
-    <w:p>
-      <w:pPr>
-        <w:pStyle w:val="ListParagraph"/>
-        <w:numPr>
-          <w:ilvl w:val="0"/>
-          <w:numId w:val="1"/>
-        </w:numPr>
-      </w:pPr>
-      <w:r>
-        <w:t xml:space="preserve">village names: </w:t>
-      </w:r>
-    </w:p>
-    <w:p>
-      <w:pPr>
-        <w:pStyle w:val="ListParagraph"/>
-        <w:numPr>
-          <w:ilvl w:val="1"/>
-          <w:numId w:val="1"/>
-        </w:numPr>
-      </w:pPr>
-      <w:r>
-        <w:t>first compare survC-village names</w:t>
-      </w:r>
-    </w:p>
-    <w:p>
-      <w:pPr>
-        <w:pStyle w:val="ListParagraph"/>
-        <w:numPr>
-          <w:ilvl w:val="1"/>
-          <w:numId w:val="1"/>
-        </w:numPr>
-      </w:pPr>
-      <w:r>
-        <w:t xml:space="preserve">for all entries from survey c- villages, compare with list of </w:t>
+        <w:t xml:space="preserve"> coordinates – some have </w:t>
       </w:r>
       <w:proofErr w:type="spellStart"/>
       <w:r>
-        <w:t>cvillages</w:t>
+        <w:t>mistakes</w:t>
       </w:r>
       <w:proofErr w:type="spellEnd"/>
       <w:r>
-        <w:t xml:space="preserve"> from survey A</w:t>
-      </w:r>
-    </w:p>
-    <w:p>
-      <w:pPr>
-        <w:pStyle w:val="ListParagraph"/>
-        <w:numPr>
-          <w:ilvl w:val="1"/>
-          <w:numId w:val="1"/>
-        </w:numPr>
-      </w:pPr>
-      <w:r>
-        <w:t xml:space="preserve">If clearly the same as, or a typo of a name contained in survey A then add this to the corrected </w:t>
-      </w:r>
-      <w:proofErr w:type="gramStart"/>
-      <w:r>
-        <w:t>column</w:t>
-      </w:r>
-      <w:proofErr w:type="gramEnd"/>
-    </w:p>
-    <w:p>
-      <w:pPr>
-        <w:pStyle w:val="ListParagraph"/>
-        <w:numPr>
-          <w:ilvl w:val="1"/>
-          <w:numId w:val="1"/>
-        </w:numPr>
-      </w:pPr>
-      <w:r>
-        <w:t xml:space="preserve">If the name doesn’t appear in survey-A village list then mark </w:t>
-      </w:r>
-      <w:proofErr w:type="gramStart"/>
-      <w:r>
-        <w:t>with ?</w:t>
-      </w:r>
-      <w:proofErr w:type="gramEnd"/>
-      <w:r>
-        <w:t xml:space="preserve"> (</w:t>
-      </w:r>
-      <w:proofErr w:type="gramStart"/>
-      <w:r>
-        <w:t>even</w:t>
-      </w:r>
-      <w:proofErr w:type="gramEnd"/>
-      <w:r>
-        <w:t xml:space="preserve"> if something similar is present)</w:t>
-      </w:r>
-    </w:p>
-    <w:p>
-      <w:pPr>
-        <w:pStyle w:val="ListParagraph"/>
-        <w:numPr>
-          <w:ilvl w:val="1"/>
-          <w:numId w:val="1"/>
-        </w:numPr>
-      </w:pPr>
-      <w:r>
-        <w:t xml:space="preserve">Repeat for </w:t>
-      </w:r>
-      <w:proofErr w:type="gramStart"/>
-      <w:r>
-        <w:t>markets</w:t>
-      </w:r>
-      <w:proofErr w:type="gramEnd"/>
-    </w:p>
+        <w:t xml:space="preserve">. </w:t>
+      </w:r>
+    </w:p>
+    <w:p/>
     <w:sectPr>
       <w:pgSz w:w="11900" w:h="16840"/>
       <w:pgMar w:top="1440" w:right="1440" w:bottom="1440" w:left="1440" w:header="708" w:footer="708" w:gutter="0"/>

</xml_diff>